<commit_message>
updating UAT2 betlimit after passing the test
</commit_message>
<xml_diff>
--- a/Documentation/UATS /UAT2 Bet Limit.docx
+++ b/Documentation/UATS /UAT2 Bet Limit.docx
@@ -34,8 +34,6 @@
       <w:r>
         <w:t>This test is designed to figure out the bugs from the given “Crown &amp; Anchor” game.</w:t>
       </w:r>
-      <w:bookmarkStart w:id="1" w:name="_GoBack"/>
-      <w:bookmarkEnd w:id="1"/>
     </w:p>
     <w:p>
       <w:pPr>
@@ -53,7 +51,7 @@
       <w:pPr>
         <w:pStyle w:val="Heading2"/>
       </w:pPr>
-      <w:bookmarkStart w:id="2" w:name="_Toc43786488"/>
+      <w:bookmarkStart w:id="1" w:name="_Toc43786488"/>
       <w:r>
         <w:t>Version Control</w:t>
       </w:r>
@@ -156,13 +154,8 @@
             <w:tcW w:w="2160" w:type="dxa"/>
           </w:tcPr>
           <w:p>
-            <w:proofErr w:type="spellStart"/>
             <w:r>
-              <w:t>Bijaya</w:t>
-            </w:r>
-            <w:proofErr w:type="spellEnd"/>
-            <w:r>
-              <w:t xml:space="preserve"> Raj Basnet</w:t>
+              <w:t>Bijaya Raj Basnet</w:t>
             </w:r>
           </w:p>
         </w:tc>
@@ -197,7 +190,7 @@
         </w:rPr>
         <w:t>Scripts</w:t>
       </w:r>
-      <w:bookmarkEnd w:id="2"/>
+      <w:bookmarkEnd w:id="1"/>
     </w:p>
     <w:p>
       <w:pPr>
@@ -230,14 +223,14 @@
           <w:color w:val="000000" w:themeColor="text1"/>
         </w:rPr>
       </w:pPr>
-      <w:bookmarkStart w:id="3" w:name="_Toc43786489"/>
+      <w:bookmarkStart w:id="2" w:name="_Toc43786489"/>
       <w:r>
         <w:rPr>
           <w:color w:val="000000" w:themeColor="text1"/>
         </w:rPr>
         <w:t>Test Components</w:t>
       </w:r>
-      <w:bookmarkEnd w:id="3"/>
+      <w:bookmarkEnd w:id="2"/>
       <w:r>
         <w:rPr>
           <w:color w:val="000000" w:themeColor="text1"/>
@@ -339,21 +332,7 @@
         <w:rPr>
           <w:lang w:eastAsia="en-AU"/>
         </w:rPr>
-        <w:t xml:space="preserve">A player bets on a particular symbol and wins if one or more symbol appears on </w:t>
-      </w:r>
-      <w:proofErr w:type="gramStart"/>
-      <w:r>
-        <w:rPr>
-          <w:lang w:eastAsia="en-AU"/>
-        </w:rPr>
-        <w:t>the  three</w:t>
-      </w:r>
-      <w:proofErr w:type="gramEnd"/>
-      <w:r>
-        <w:rPr>
-          <w:lang w:eastAsia="en-AU"/>
-        </w:rPr>
-        <w:t xml:space="preserve"> dice that is rolled and if none appears the player loses the game.</w:t>
+        <w:t>A player bets on a particular symbol and wins if one or more symbol appears on the  three dice that is rolled and if none appears the player loses the game.</w:t>
       </w:r>
     </w:p>
     <w:p>
@@ -457,15 +436,7 @@
         </w:numPr>
       </w:pPr>
       <w:r>
-        <w:t>Three dices “d</w:t>
-      </w:r>
-      <w:proofErr w:type="gramStart"/>
-      <w:r>
-        <w:t>1,d</w:t>
-      </w:r>
-      <w:proofErr w:type="gramEnd"/>
-      <w:r>
-        <w:t>2,d3”</w:t>
+        <w:t>Three dices “d1,d2,d3”</w:t>
       </w:r>
     </w:p>
     <w:p>
@@ -800,7 +771,7 @@
           </w:tcPr>
           <w:p>
             <w:r>
-              <w:t>F</w:t>
+              <w:t>P</w:t>
             </w:r>
           </w:p>
         </w:tc>
@@ -842,7 +813,7 @@
           </w:tcPr>
           <w:p>
             <w:r>
-              <w:t>F</w:t>
+              <w:t>P</w:t>
             </w:r>
           </w:p>
         </w:tc>
@@ -887,7 +858,7 @@
           </w:tcPr>
           <w:p>
             <w:r>
-              <w:t>F</w:t>
+              <w:t>P</w:t>
             </w:r>
           </w:p>
         </w:tc>
@@ -970,6 +941,9 @@
         </w:tc>
       </w:tr>
       <w:tr>
+        <w:trPr>
+          <w:trHeight w:val="617"/>
+        </w:trPr>
         <w:tc>
           <w:tcPr>
             <w:tcW w:w="1818" w:type="dxa"/>
@@ -985,11 +959,9 @@
             <w:tcW w:w="1530" w:type="dxa"/>
           </w:tcPr>
           <w:p>
-            <w:proofErr w:type="spellStart"/>
             <w:r>
               <w:t>Bijaya</w:t>
             </w:r>
-            <w:proofErr w:type="spellEnd"/>
           </w:p>
         </w:tc>
         <w:tc>
@@ -1010,6 +982,9 @@
             <w:r>
               <w:t>UAT</w:t>
             </w:r>
+            <w:r>
+              <w:t>2-Test1</w:t>
+            </w:r>
           </w:p>
         </w:tc>
         <w:tc>
@@ -1020,6 +995,63 @@
             <w:r>
               <w:t>Fail</w:t>
             </w:r>
+          </w:p>
+        </w:tc>
+      </w:tr>
+      <w:tr>
+        <w:trPr>
+          <w:trHeight w:val="561"/>
+        </w:trPr>
+        <w:tc>
+          <w:tcPr>
+            <w:tcW w:w="1818" w:type="dxa"/>
+          </w:tcPr>
+          <w:p>
+            <w:r>
+              <w:t>14/10/2017 10:50pm</w:t>
+            </w:r>
+          </w:p>
+        </w:tc>
+        <w:tc>
+          <w:tcPr>
+            <w:tcW w:w="1530" w:type="dxa"/>
+          </w:tcPr>
+          <w:p>
+            <w:r>
+              <w:t>Bijaya</w:t>
+            </w:r>
+          </w:p>
+        </w:tc>
+        <w:tc>
+          <w:tcPr>
+            <w:tcW w:w="1303" w:type="dxa"/>
+          </w:tcPr>
+          <w:p>
+            <w:r>
+              <w:t>11636540</w:t>
+            </w:r>
+          </w:p>
+        </w:tc>
+        <w:tc>
+          <w:tcPr>
+            <w:tcW w:w="1667" w:type="dxa"/>
+          </w:tcPr>
+          <w:p>
+            <w:r>
+              <w:t>UAT2-Test2</w:t>
+            </w:r>
+          </w:p>
+        </w:tc>
+        <w:tc>
+          <w:tcPr>
+            <w:tcW w:w="2430" w:type="dxa"/>
+          </w:tcPr>
+          <w:p>
+            <w:r>
+              <w:t>Pass</w:t>
+            </w:r>
+            <w:bookmarkStart w:id="3" w:name="_GoBack"/>
+            <w:bookmarkEnd w:id="3"/>
           </w:p>
         </w:tc>
       </w:tr>
@@ -1118,7 +1150,7 @@
         <w:noProof/>
         <w:sz w:val="16"/>
       </w:rPr>
-      <w:t>10/12/17</w:t>
+      <w:t>10/14/17</w:t>
     </w:r>
     <w:r>
       <w:rPr>
@@ -6386,7 +6418,7 @@
 </file>
 
 <file path=customXml/itemProps1.xml><?xml version="1.0" encoding="utf-8"?>
-<ds:datastoreItem xmlns:ds="http://schemas.openxmlformats.org/officeDocument/2006/customXml" ds:itemID="{99C2F9E7-C3DD-234B-9CD3-615C1A12A7CC}">
+<ds:datastoreItem xmlns:ds="http://schemas.openxmlformats.org/officeDocument/2006/customXml" ds:itemID="{2AD3DEFE-F07A-304D-8E6C-D755CAC0C803}">
   <ds:schemaRefs>
     <ds:schemaRef ds:uri="http://schemas.openxmlformats.org/officeDocument/2006/bibliography"/>
   </ds:schemaRefs>

</xml_diff>